<commit_message>
import data & fix bugs StaticticsPanel
</commit_message>
<xml_diff>
--- a/backup/description.docx
+++ b/backup/description.docx
@@ -4,48 +4,823 @@
   <w:body>
     <w:p>
       <w:pPr>
-        <w:spacing w:line="360" w:lineRule="auto"/>
+        <w:spacing w:after="0" w:line="240" w:lineRule="auto"/>
         <w:jc w:val="center"/>
         <w:rPr>
-          <w:rFonts w:ascii="Times New Roman" w:hAnsi="Times New Roman" w:cs="Times New Roman"/>
-          <w:b/>
-          <w:bCs/>
-          <w:sz w:val="26"/>
-          <w:szCs w:val="26"/>
-        </w:rPr>
-      </w:pPr>
-      <w:r>
-        <w:rPr>
-          <w:rFonts w:ascii="Times New Roman" w:hAnsi="Times New Roman" w:cs="Times New Roman"/>
-          <w:b/>
-          <w:bCs/>
-          <w:sz w:val="26"/>
-          <w:szCs w:val="26"/>
-        </w:rPr>
-        <w:t>MOBILE SHOP</w:t>
+          <w:rFonts w:ascii="Times New Roman" w:eastAsia="Times New Roman" w:hAnsi="Times New Roman" w:cs="Times New Roman"/>
+          <w:kern w:val="0"/>
+          <w:sz w:val="24"/>
+          <w:szCs w:val="24"/>
+          <w14:ligatures w14:val="none"/>
+        </w:rPr>
+      </w:pPr>
+      <w:r>
+        <w:rPr>
+          <w:rFonts w:ascii="Times New Roman" w:eastAsia="Times New Roman" w:hAnsi="Times New Roman" w:cs="Times New Roman"/>
+          <w:b/>
+          <w:bCs/>
+          <w:color w:val="000000"/>
+          <w:kern w:val="0"/>
+          <w:sz w:val="28"/>
+          <w:szCs w:val="28"/>
+          <w14:ligatures w14:val="none"/>
+        </w:rPr>
+        <w:t>ĐỀ TÀI GIỮA KỲ</w:t>
       </w:r>
     </w:p>
     <w:p>
       <w:pPr>
-        <w:spacing w:line="360" w:lineRule="auto"/>
-        <w:jc w:val="both"/>
-        <w:rPr>
-          <w:rFonts w:ascii="Times New Roman" w:hAnsi="Times New Roman" w:cs="Times New Roman"/>
-          <w:b/>
-          <w:bCs/>
-          <w:sz w:val="26"/>
-          <w:szCs w:val="26"/>
-        </w:rPr>
-      </w:pPr>
-      <w:r>
-        <w:rPr>
-          <w:rFonts w:ascii="Times New Roman" w:hAnsi="Times New Roman" w:cs="Times New Roman"/>
-          <w:b/>
-          <w:bCs/>
-          <w:sz w:val="26"/>
-          <w:szCs w:val="26"/>
-        </w:rPr>
-        <w:t>ERs:</w:t>
+        <w:spacing w:after="0" w:line="240" w:lineRule="auto"/>
+        <w:jc w:val="center"/>
+        <w:rPr>
+          <w:rFonts w:ascii="Times New Roman" w:eastAsia="Times New Roman" w:hAnsi="Times New Roman" w:cs="Times New Roman"/>
+          <w:kern w:val="0"/>
+          <w:sz w:val="24"/>
+          <w:szCs w:val="24"/>
+          <w14:ligatures w14:val="none"/>
+        </w:rPr>
+      </w:pPr>
+      <w:r>
+        <w:rPr>
+          <w:rFonts w:ascii="Times New Roman" w:eastAsia="Times New Roman" w:hAnsi="Times New Roman" w:cs="Times New Roman"/>
+          <w:b/>
+          <w:bCs/>
+          <w:color w:val="000000"/>
+          <w:kern w:val="0"/>
+          <w:sz w:val="28"/>
+          <w:szCs w:val="28"/>
+          <w14:ligatures w14:val="none"/>
+        </w:rPr>
+        <w:t>MÔN: CƠ SỞ DỮ LIỆU</w:t>
+      </w:r>
+    </w:p>
+    <w:p>
+      <w:pPr>
+        <w:spacing w:after="0" w:line="240" w:lineRule="auto"/>
+        <w:jc w:val="center"/>
+        <w:rPr>
+          <w:rFonts w:ascii="Times New Roman" w:eastAsia="Times New Roman" w:hAnsi="Times New Roman" w:cs="Times New Roman"/>
+          <w:kern w:val="0"/>
+          <w:sz w:val="24"/>
+          <w:szCs w:val="24"/>
+          <w14:ligatures w14:val="none"/>
+        </w:rPr>
+      </w:pPr>
+      <w:r>
+        <w:rPr>
+          <w:rFonts w:ascii="Times New Roman" w:eastAsia="Times New Roman" w:hAnsi="Times New Roman" w:cs="Times New Roman"/>
+          <w:b/>
+          <w:bCs/>
+          <w:color w:val="000000"/>
+          <w:kern w:val="0"/>
+          <w:sz w:val="28"/>
+          <w:szCs w:val="28"/>
+          <w14:ligatures w14:val="none"/>
+        </w:rPr>
+        <w:t>****</w:t>
+      </w:r>
+    </w:p>
+    <w:p>
+      <w:pPr>
+        <w:spacing w:after="0" w:line="240" w:lineRule="auto"/>
+        <w:jc w:val="center"/>
+        <w:rPr>
+          <w:rFonts w:ascii="Times New Roman" w:eastAsia="Times New Roman" w:hAnsi="Times New Roman" w:cs="Times New Roman"/>
+          <w:kern w:val="0"/>
+          <w:sz w:val="24"/>
+          <w:szCs w:val="24"/>
+          <w14:ligatures w14:val="none"/>
+        </w:rPr>
+      </w:pPr>
+      <w:r>
+        <w:rPr>
+          <w:rFonts w:ascii="Times New Roman" w:eastAsia="Times New Roman" w:hAnsi="Times New Roman" w:cs="Times New Roman"/>
+          <w:b/>
+          <w:bCs/>
+          <w:color w:val="000000"/>
+          <w:kern w:val="0"/>
+          <w:sz w:val="28"/>
+          <w:szCs w:val="28"/>
+          <w14:ligatures w14:val="none"/>
+        </w:rPr>
+        <w:t>ỨNG DỤNG CÔNG NGHỆ JAVA SWING</w:t>
+      </w:r>
+    </w:p>
+    <w:p>
+      <w:pPr>
+        <w:spacing w:after="0" w:line="240" w:lineRule="auto"/>
+        <w:jc w:val="center"/>
+        <w:rPr>
+          <w:rFonts w:ascii="Times New Roman" w:eastAsia="Times New Roman" w:hAnsi="Times New Roman" w:cs="Times New Roman"/>
+          <w:kern w:val="0"/>
+          <w:sz w:val="24"/>
+          <w:szCs w:val="24"/>
+          <w14:ligatures w14:val="none"/>
+        </w:rPr>
+      </w:pPr>
+      <w:r>
+        <w:rPr>
+          <w:rFonts w:ascii="Times New Roman" w:eastAsia="Times New Roman" w:hAnsi="Times New Roman" w:cs="Times New Roman"/>
+          <w:b/>
+          <w:bCs/>
+          <w:color w:val="000000"/>
+          <w:kern w:val="0"/>
+          <w:sz w:val="28"/>
+          <w:szCs w:val="28"/>
+          <w14:ligatures w14:val="none"/>
+        </w:rPr>
+        <w:t>CƠ SỞ DỮ LIỆU MYSQL SỬ DỤNG JDBC</w:t>
+      </w:r>
+    </w:p>
+    <w:p>
+      <w:pPr>
+        <w:spacing w:after="0" w:line="240" w:lineRule="auto"/>
+        <w:jc w:val="center"/>
+        <w:rPr>
+          <w:rFonts w:ascii="Times New Roman" w:eastAsia="Times New Roman" w:hAnsi="Times New Roman" w:cs="Times New Roman"/>
+          <w:kern w:val="0"/>
+          <w:sz w:val="24"/>
+          <w:szCs w:val="24"/>
+          <w14:ligatures w14:val="none"/>
+        </w:rPr>
+      </w:pPr>
+    </w:p>
+    <w:p>
+      <w:pPr>
+        <w:spacing w:after="0" w:line="240" w:lineRule="auto"/>
+        <w:jc w:val="center"/>
+        <w:rPr>
+          <w:rFonts w:ascii="Times New Roman" w:eastAsia="Times New Roman" w:hAnsi="Times New Roman" w:cs="Times New Roman"/>
+          <w:kern w:val="0"/>
+          <w:sz w:val="24"/>
+          <w:szCs w:val="24"/>
+          <w14:ligatures w14:val="none"/>
+        </w:rPr>
+      </w:pPr>
+      <w:r>
+        <w:rPr>
+          <w:rFonts w:ascii="Times New Roman" w:eastAsia="Times New Roman" w:hAnsi="Times New Roman" w:cs="Times New Roman"/>
+          <w:b/>
+          <w:bCs/>
+          <w:color w:val="000000"/>
+          <w:kern w:val="0"/>
+          <w:sz w:val="28"/>
+          <w:szCs w:val="28"/>
+          <w14:ligatures w14:val="none"/>
+        </w:rPr>
+        <w:t>QUẢN LÝ CỬA HÀNG ĐIỆN THOẠI</w:t>
+      </w:r>
+    </w:p>
+    <w:p>
+      <w:pPr>
+        <w:spacing w:after="0" w:line="240" w:lineRule="auto"/>
+        <w:jc w:val="center"/>
+        <w:rPr>
+          <w:rFonts w:ascii="Times New Roman" w:eastAsia="Times New Roman" w:hAnsi="Times New Roman" w:cs="Times New Roman"/>
+          <w:kern w:val="0"/>
+          <w:sz w:val="24"/>
+          <w:szCs w:val="24"/>
+          <w14:ligatures w14:val="none"/>
+        </w:rPr>
+      </w:pPr>
+      <w:r>
+        <w:rPr>
+          <w:rFonts w:ascii="Times New Roman" w:eastAsia="Times New Roman" w:hAnsi="Times New Roman" w:cs="Times New Roman"/>
+          <w:b/>
+          <w:bCs/>
+          <w:color w:val="000000"/>
+          <w:kern w:val="0"/>
+          <w:sz w:val="28"/>
+          <w:szCs w:val="28"/>
+          <w14:ligatures w14:val="none"/>
+        </w:rPr>
+        <w:t>____________________</w:t>
+      </w:r>
+    </w:p>
+    <w:p>
+      <w:pPr>
+        <w:spacing w:after="0" w:line="240" w:lineRule="auto"/>
+        <w:jc w:val="center"/>
+        <w:rPr>
+          <w:rFonts w:ascii="Times New Roman" w:eastAsia="Times New Roman" w:hAnsi="Times New Roman" w:cs="Times New Roman"/>
+          <w:kern w:val="0"/>
+          <w:sz w:val="24"/>
+          <w:szCs w:val="24"/>
+          <w14:ligatures w14:val="none"/>
+        </w:rPr>
+      </w:pPr>
+    </w:p>
+    <w:p>
+      <w:pPr>
+        <w:spacing w:after="0" w:line="240" w:lineRule="auto"/>
+        <w:jc w:val="right"/>
+        <w:rPr>
+          <w:rFonts w:ascii="Times New Roman" w:eastAsia="Times New Roman" w:hAnsi="Times New Roman" w:cs="Times New Roman"/>
+          <w:kern w:val="0"/>
+          <w:sz w:val="24"/>
+          <w:szCs w:val="24"/>
+          <w14:ligatures w14:val="none"/>
+        </w:rPr>
+      </w:pPr>
+      <w:r>
+        <w:rPr>
+          <w:rFonts w:ascii="Times New Roman" w:eastAsia="Times New Roman" w:hAnsi="Times New Roman" w:cs="Times New Roman"/>
+          <w:b/>
+          <w:bCs/>
+          <w:color w:val="000000"/>
+          <w:kern w:val="0"/>
+          <w:sz w:val="28"/>
+          <w:szCs w:val="28"/>
+          <w14:ligatures w14:val="none"/>
+        </w:rPr>
+        <w:t>Sinh viên thực hiện</w:t>
+      </w:r>
+    </w:p>
+    <w:p>
+      <w:pPr>
+        <w:spacing w:after="0" w:line="240" w:lineRule="auto"/>
+        <w:jc w:val="right"/>
+        <w:rPr>
+          <w:rFonts w:ascii="Times New Roman" w:eastAsia="Times New Roman" w:hAnsi="Times New Roman" w:cs="Times New Roman"/>
+          <w:kern w:val="0"/>
+          <w:sz w:val="24"/>
+          <w:szCs w:val="24"/>
+          <w14:ligatures w14:val="none"/>
+        </w:rPr>
+      </w:pPr>
+      <w:r>
+        <w:rPr>
+          <w:rFonts w:ascii="Times New Roman" w:eastAsia="Times New Roman" w:hAnsi="Times New Roman" w:cs="Times New Roman"/>
+          <w:b/>
+          <w:bCs/>
+          <w:color w:val="000000"/>
+          <w:kern w:val="0"/>
+          <w:sz w:val="28"/>
+          <w:szCs w:val="28"/>
+          <w14:ligatures w14:val="none"/>
+        </w:rPr>
+        <w:t>Lê Văn Phát - 22110196</w:t>
+      </w:r>
+    </w:p>
+    <w:p>
+      <w:pPr>
+        <w:spacing w:after="0" w:line="240" w:lineRule="auto"/>
+        <w:jc w:val="right"/>
+        <w:rPr>
+          <w:rFonts w:ascii="Times New Roman" w:eastAsia="Times New Roman" w:hAnsi="Times New Roman" w:cs="Times New Roman"/>
+          <w:b/>
+          <w:bCs/>
+          <w:color w:val="000000"/>
+          <w:kern w:val="0"/>
+          <w:sz w:val="28"/>
+          <w:szCs w:val="28"/>
+          <w14:ligatures w14:val="none"/>
+        </w:rPr>
+      </w:pPr>
+      <w:r>
+        <w:rPr>
+          <w:rFonts w:ascii="Times New Roman" w:eastAsia="Times New Roman" w:hAnsi="Times New Roman" w:cs="Times New Roman"/>
+          <w:b/>
+          <w:bCs/>
+          <w:color w:val="000000"/>
+          <w:kern w:val="0"/>
+          <w:sz w:val="28"/>
+          <w:szCs w:val="28"/>
+          <w14:ligatures w14:val="none"/>
+        </w:rPr>
+        <w:t xml:space="preserve">Huỳnh Thanh Duy </w:t>
+      </w:r>
+      <w:r>
+        <w:rPr>
+          <w:rFonts w:ascii="Times New Roman" w:eastAsia="Times New Roman" w:hAnsi="Times New Roman" w:cs="Times New Roman"/>
+          <w:b/>
+          <w:bCs/>
+          <w:color w:val="000000"/>
+          <w:kern w:val="0"/>
+          <w:sz w:val="28"/>
+          <w:szCs w:val="28"/>
+          <w14:ligatures w14:val="none"/>
+        </w:rPr>
+        <w:t>–</w:t>
+      </w:r>
+      <w:r>
+        <w:rPr>
+          <w:rFonts w:ascii="Times New Roman" w:eastAsia="Times New Roman" w:hAnsi="Times New Roman" w:cs="Times New Roman"/>
+          <w:b/>
+          <w:bCs/>
+          <w:color w:val="000000"/>
+          <w:kern w:val="0"/>
+          <w:sz w:val="28"/>
+          <w:szCs w:val="28"/>
+          <w14:ligatures w14:val="none"/>
+        </w:rPr>
+        <w:t xml:space="preserve"> 22110118</w:t>
+      </w:r>
+    </w:p>
+    <w:p>
+      <w:pPr>
+        <w:spacing w:after="0" w:line="240" w:lineRule="auto"/>
+        <w:jc w:val="right"/>
+        <w:rPr>
+          <w:rFonts w:ascii="Times New Roman" w:eastAsia="Times New Roman" w:hAnsi="Times New Roman" w:cs="Times New Roman"/>
+          <w:kern w:val="0"/>
+          <w:sz w:val="24"/>
+          <w:szCs w:val="24"/>
+          <w14:ligatures w14:val="none"/>
+        </w:rPr>
+      </w:pPr>
+    </w:p>
+    <w:p>
+      <w:pPr>
+        <w:spacing w:after="0" w:line="240" w:lineRule="auto"/>
+        <w:rPr>
+          <w:rFonts w:ascii="Times New Roman" w:eastAsia="Times New Roman" w:hAnsi="Times New Roman" w:cs="Times New Roman"/>
+          <w:kern w:val="0"/>
+          <w:sz w:val="24"/>
+          <w:szCs w:val="24"/>
+          <w14:ligatures w14:val="none"/>
+        </w:rPr>
+      </w:pPr>
+      <w:r>
+        <w:rPr>
+          <w:rFonts w:ascii="Times New Roman" w:eastAsia="Times New Roman" w:hAnsi="Times New Roman" w:cs="Times New Roman"/>
+          <w:b/>
+          <w:bCs/>
+          <w:color w:val="000000"/>
+          <w:kern w:val="0"/>
+          <w:sz w:val="28"/>
+          <w:szCs w:val="28"/>
+          <w14:ligatures w14:val="none"/>
+        </w:rPr>
+        <w:t>TỔNG QUAN VỀ DỰ ÁN:</w:t>
+      </w:r>
+    </w:p>
+    <w:p>
+      <w:pPr>
+        <w:spacing w:after="0" w:line="240" w:lineRule="auto"/>
+        <w:rPr>
+          <w:rFonts w:ascii="Times New Roman" w:eastAsia="Times New Roman" w:hAnsi="Times New Roman" w:cs="Times New Roman"/>
+          <w:kern w:val="0"/>
+          <w:sz w:val="24"/>
+          <w:szCs w:val="24"/>
+          <w14:ligatures w14:val="none"/>
+        </w:rPr>
+      </w:pPr>
+      <w:r>
+        <w:rPr>
+          <w:rFonts w:ascii="Times New Roman" w:eastAsia="Times New Roman" w:hAnsi="Times New Roman" w:cs="Times New Roman"/>
+          <w:b/>
+          <w:bCs/>
+          <w:color w:val="000000"/>
+          <w:kern w:val="0"/>
+          <w:sz w:val="28"/>
+          <w:szCs w:val="28"/>
+          <w14:ligatures w14:val="none"/>
+        </w:rPr>
+        <w:tab/>
+      </w:r>
+      <w:r>
+        <w:rPr>
+          <w:rFonts w:ascii="Times New Roman" w:eastAsia="Times New Roman" w:hAnsi="Times New Roman" w:cs="Times New Roman"/>
+          <w:color w:val="000000"/>
+          <w:kern w:val="0"/>
+          <w:sz w:val="28"/>
+          <w:szCs w:val="28"/>
+          <w14:ligatures w14:val="none"/>
+        </w:rPr>
+        <w:t>Với đề tài: “Thiết kế ứng dụng Quản lý cửa hàng điện thoại - ứng dụng công nghệ Java Swing, cơ sở dữ liệu MySql sử dụng JDBC” chúng em thực hiện:</w:t>
+      </w:r>
+    </w:p>
+    <w:p>
+      <w:pPr>
+        <w:numPr>
+          <w:ilvl w:val="0"/>
+          <w:numId w:val="3"/>
+        </w:numPr>
+        <w:spacing w:after="0" w:line="240" w:lineRule="auto"/>
+        <w:ind w:left="1440"/>
+        <w:textAlignment w:val="baseline"/>
+        <w:rPr>
+          <w:rFonts w:ascii="Times New Roman" w:eastAsia="Times New Roman" w:hAnsi="Times New Roman" w:cs="Times New Roman"/>
+          <w:color w:val="000000"/>
+          <w:kern w:val="0"/>
+          <w:sz w:val="28"/>
+          <w:szCs w:val="28"/>
+          <w14:ligatures w14:val="none"/>
+        </w:rPr>
+      </w:pPr>
+      <w:r>
+        <w:rPr>
+          <w:rFonts w:ascii="Times New Roman" w:eastAsia="Times New Roman" w:hAnsi="Times New Roman" w:cs="Times New Roman"/>
+          <w:color w:val="000000"/>
+          <w:kern w:val="0"/>
+          <w:sz w:val="28"/>
+          <w:szCs w:val="28"/>
+          <w14:ligatures w14:val="none"/>
+        </w:rPr>
+        <w:t>Lên đặc tả và vẽ ERD.</w:t>
+      </w:r>
+    </w:p>
+    <w:p>
+      <w:pPr>
+        <w:numPr>
+          <w:ilvl w:val="0"/>
+          <w:numId w:val="3"/>
+        </w:numPr>
+        <w:spacing w:after="0" w:line="240" w:lineRule="auto"/>
+        <w:ind w:left="1440"/>
+        <w:textAlignment w:val="baseline"/>
+        <w:rPr>
+          <w:rFonts w:ascii="Times New Roman" w:eastAsia="Times New Roman" w:hAnsi="Times New Roman" w:cs="Times New Roman"/>
+          <w:color w:val="000000"/>
+          <w:kern w:val="0"/>
+          <w:sz w:val="28"/>
+          <w:szCs w:val="28"/>
+          <w14:ligatures w14:val="none"/>
+        </w:rPr>
+      </w:pPr>
+      <w:r>
+        <w:rPr>
+          <w:rFonts w:ascii="Times New Roman" w:eastAsia="Times New Roman" w:hAnsi="Times New Roman" w:cs="Times New Roman"/>
+          <w:color w:val="000000"/>
+          <w:kern w:val="0"/>
+          <w:sz w:val="28"/>
+          <w:szCs w:val="28"/>
+          <w14:ligatures w14:val="none"/>
+        </w:rPr>
+        <w:t>Tạo cơ sở dữ liệu.</w:t>
+      </w:r>
+    </w:p>
+    <w:p>
+      <w:pPr>
+        <w:numPr>
+          <w:ilvl w:val="0"/>
+          <w:numId w:val="3"/>
+        </w:numPr>
+        <w:spacing w:after="0" w:line="240" w:lineRule="auto"/>
+        <w:ind w:left="1440"/>
+        <w:textAlignment w:val="baseline"/>
+        <w:rPr>
+          <w:rFonts w:ascii="Times New Roman" w:eastAsia="Times New Roman" w:hAnsi="Times New Roman" w:cs="Times New Roman"/>
+          <w:color w:val="000000"/>
+          <w:kern w:val="0"/>
+          <w:sz w:val="28"/>
+          <w:szCs w:val="28"/>
+          <w14:ligatures w14:val="none"/>
+        </w:rPr>
+      </w:pPr>
+      <w:r>
+        <w:rPr>
+          <w:rFonts w:ascii="Times New Roman" w:eastAsia="Times New Roman" w:hAnsi="Times New Roman" w:cs="Times New Roman"/>
+          <w:color w:val="000000"/>
+          <w:kern w:val="0"/>
+          <w:sz w:val="28"/>
+          <w:szCs w:val="28"/>
+          <w14:ligatures w14:val="none"/>
+        </w:rPr>
+        <w:t>Thiết kế giao diện.</w:t>
+      </w:r>
+    </w:p>
+    <w:p>
+      <w:pPr>
+        <w:numPr>
+          <w:ilvl w:val="0"/>
+          <w:numId w:val="3"/>
+        </w:numPr>
+        <w:spacing w:after="0" w:line="240" w:lineRule="auto"/>
+        <w:ind w:left="1440"/>
+        <w:textAlignment w:val="baseline"/>
+        <w:rPr>
+          <w:rFonts w:ascii="Times New Roman" w:eastAsia="Times New Roman" w:hAnsi="Times New Roman" w:cs="Times New Roman"/>
+          <w:color w:val="000000"/>
+          <w:kern w:val="0"/>
+          <w:sz w:val="28"/>
+          <w:szCs w:val="28"/>
+          <w14:ligatures w14:val="none"/>
+        </w:rPr>
+      </w:pPr>
+      <w:r>
+        <w:rPr>
+          <w:rFonts w:ascii="Times New Roman" w:eastAsia="Times New Roman" w:hAnsi="Times New Roman" w:cs="Times New Roman"/>
+          <w:color w:val="000000"/>
+          <w:kern w:val="0"/>
+          <w:sz w:val="28"/>
+          <w:szCs w:val="28"/>
+          <w14:ligatures w14:val="none"/>
+        </w:rPr>
+        <w:t>Thiết kế ứng dụng theo mô hình MVC, sử dụng các lớp DAO để giao tiếp với các lớp Model.</w:t>
+      </w:r>
+    </w:p>
+    <w:p>
+      <w:pPr>
+        <w:spacing w:after="0" w:line="240" w:lineRule="auto"/>
+        <w:rPr>
+          <w:rFonts w:ascii="Times New Roman" w:eastAsia="Times New Roman" w:hAnsi="Times New Roman" w:cs="Times New Roman"/>
+          <w:kern w:val="0"/>
+          <w:sz w:val="24"/>
+          <w:szCs w:val="24"/>
+          <w14:ligatures w14:val="none"/>
+        </w:rPr>
+      </w:pPr>
+      <w:r>
+        <w:rPr>
+          <w:rFonts w:ascii="Times New Roman" w:eastAsia="Times New Roman" w:hAnsi="Times New Roman" w:cs="Times New Roman"/>
+          <w:b/>
+          <w:bCs/>
+          <w:color w:val="000000"/>
+          <w:kern w:val="0"/>
+          <w:sz w:val="28"/>
+          <w:szCs w:val="28"/>
+          <w14:ligatures w14:val="none"/>
+        </w:rPr>
+        <w:t>CƠ SỞ DỮ LIỆU:</w:t>
+      </w:r>
+    </w:p>
+    <w:p>
+      <w:pPr>
+        <w:spacing w:after="0" w:line="240" w:lineRule="auto"/>
+        <w:rPr>
+          <w:rFonts w:ascii="Times New Roman" w:eastAsia="Times New Roman" w:hAnsi="Times New Roman" w:cs="Times New Roman"/>
+          <w:b/>
+          <w:bCs/>
+          <w:color w:val="000000"/>
+          <w:kern w:val="0"/>
+          <w:sz w:val="28"/>
+          <w:szCs w:val="28"/>
+          <w14:ligatures w14:val="none"/>
+        </w:rPr>
+      </w:pPr>
+      <w:r>
+        <w:rPr>
+          <w:rFonts w:ascii="Times New Roman" w:eastAsia="Times New Roman" w:hAnsi="Times New Roman" w:cs="Times New Roman"/>
+          <w:b/>
+          <w:bCs/>
+          <w:color w:val="000000"/>
+          <w:kern w:val="0"/>
+          <w:sz w:val="28"/>
+          <w:szCs w:val="28"/>
+          <w14:ligatures w14:val="none"/>
+        </w:rPr>
+        <w:t xml:space="preserve">ERD: </w:t>
+      </w:r>
+    </w:p>
+    <w:p>
+      <w:pPr>
+        <w:spacing w:after="0" w:line="240" w:lineRule="auto"/>
+        <w:rPr>
+          <w:rFonts w:ascii="Times New Roman" w:eastAsia="Times New Roman" w:hAnsi="Times New Roman" w:cs="Times New Roman"/>
+          <w:b/>
+          <w:bCs/>
+          <w:noProof/>
+          <w:color w:val="000000"/>
+          <w:kern w:val="0"/>
+          <w:sz w:val="28"/>
+          <w:szCs w:val="28"/>
+          <w:bdr w:val="none" w:sz="0" w:space="0" w:color="auto" w:frame="1"/>
+          <w14:ligatures w14:val="none"/>
+        </w:rPr>
+      </w:pPr>
+    </w:p>
+    <w:p>
+      <w:pPr>
+        <w:spacing w:after="0" w:line="240" w:lineRule="auto"/>
+        <w:rPr>
+          <w:rFonts w:ascii="Times New Roman" w:eastAsia="Times New Roman" w:hAnsi="Times New Roman" w:cs="Times New Roman"/>
+          <w:b/>
+          <w:bCs/>
+          <w:color w:val="000000"/>
+          <w:kern w:val="0"/>
+          <w:sz w:val="28"/>
+          <w:szCs w:val="28"/>
+          <w14:ligatures w14:val="none"/>
+        </w:rPr>
+      </w:pPr>
+      <w:r>
+        <w:rPr>
+          <w:rFonts w:ascii="Times New Roman" w:eastAsia="Times New Roman" w:hAnsi="Times New Roman" w:cs="Times New Roman"/>
+          <w:b/>
+          <w:bCs/>
+          <w:noProof/>
+          <w:color w:val="000000"/>
+          <w:kern w:val="0"/>
+          <w:sz w:val="28"/>
+          <w:szCs w:val="28"/>
+        </w:rPr>
+        <w:drawing>
+          <wp:inline distT="0" distB="0" distL="0" distR="0" wp14:anchorId="53CF27CC" wp14:editId="485D4592">
+            <wp:extent cx="5943600" cy="2835275"/>
+            <wp:effectExtent l="0" t="0" r="0" b="3175"/>
+            <wp:docPr id="1755948160" name="Picture 3" descr="A diagram of a computer&#10;&#10;Description automatically generated"/>
+            <wp:cNvGraphicFramePr>
+              <a:graphicFrameLocks xmlns:a="http://schemas.openxmlformats.org/drawingml/2006/main" noChangeAspect="1"/>
+            </wp:cNvGraphicFramePr>
+            <a:graphic xmlns:a="http://schemas.openxmlformats.org/drawingml/2006/main">
+              <a:graphicData uri="http://schemas.openxmlformats.org/drawingml/2006/picture">
+                <pic:pic xmlns:pic="http://schemas.openxmlformats.org/drawingml/2006/picture">
+                  <pic:nvPicPr>
+                    <pic:cNvPr id="1755948160" name="Picture 3" descr="A diagram of a computer&#10;&#10;Description automatically generated"/>
+                    <pic:cNvPicPr/>
+                  </pic:nvPicPr>
+                  <pic:blipFill>
+                    <a:blip r:embed="rId5">
+                      <a:extLst>
+                        <a:ext uri="{28A0092B-C50C-407E-A947-70E740481C1C}">
+                          <a14:useLocalDpi xmlns:a14="http://schemas.microsoft.com/office/drawing/2010/main" val="0"/>
+                        </a:ext>
+                      </a:extLst>
+                    </a:blip>
+                    <a:stretch>
+                      <a:fillRect/>
+                    </a:stretch>
+                  </pic:blipFill>
+                  <pic:spPr>
+                    <a:xfrm>
+                      <a:off x="0" y="0"/>
+                      <a:ext cx="5943600" cy="2835275"/>
+                    </a:xfrm>
+                    <a:prstGeom prst="rect">
+                      <a:avLst/>
+                    </a:prstGeom>
+                  </pic:spPr>
+                </pic:pic>
+              </a:graphicData>
+            </a:graphic>
+          </wp:inline>
+        </w:drawing>
+      </w:r>
+    </w:p>
+    <w:p>
+      <w:pPr>
+        <w:rPr>
+          <w:rFonts w:ascii="Times New Roman" w:eastAsia="Times New Roman" w:hAnsi="Times New Roman" w:cs="Times New Roman"/>
+          <w:b/>
+          <w:bCs/>
+          <w:color w:val="000000"/>
+          <w:kern w:val="0"/>
+          <w:sz w:val="28"/>
+          <w:szCs w:val="28"/>
+          <w14:ligatures w14:val="none"/>
+        </w:rPr>
+      </w:pPr>
+      <w:r>
+        <w:rPr>
+          <w:rFonts w:ascii="Times New Roman" w:eastAsia="Times New Roman" w:hAnsi="Times New Roman" w:cs="Times New Roman"/>
+          <w:b/>
+          <w:bCs/>
+          <w:color w:val="000000"/>
+          <w:kern w:val="0"/>
+          <w:sz w:val="28"/>
+          <w:szCs w:val="28"/>
+          <w14:ligatures w14:val="none"/>
+        </w:rPr>
+        <w:br w:type="page"/>
+      </w:r>
+    </w:p>
+    <w:p>
+      <w:pPr>
+        <w:spacing w:after="0" w:line="240" w:lineRule="auto"/>
+        <w:rPr>
+          <w:rFonts w:ascii="Times New Roman" w:eastAsia="Times New Roman" w:hAnsi="Times New Roman" w:cs="Times New Roman"/>
+          <w:b/>
+          <w:bCs/>
+          <w:color w:val="000000"/>
+          <w:kern w:val="0"/>
+          <w:sz w:val="28"/>
+          <w:szCs w:val="28"/>
+          <w14:ligatures w14:val="none"/>
+        </w:rPr>
+      </w:pPr>
+      <w:r>
+        <w:rPr>
+          <w:rFonts w:ascii="Times New Roman" w:eastAsia="Times New Roman" w:hAnsi="Times New Roman" w:cs="Times New Roman"/>
+          <w:b/>
+          <w:bCs/>
+          <w:color w:val="000000"/>
+          <w:kern w:val="0"/>
+          <w:sz w:val="28"/>
+          <w:szCs w:val="28"/>
+          <w14:ligatures w14:val="none"/>
+        </w:rPr>
+        <w:lastRenderedPageBreak/>
+        <w:t>DIAGRAM:</w:t>
+      </w:r>
+    </w:p>
+    <w:p>
+      <w:pPr>
+        <w:spacing w:after="0" w:line="240" w:lineRule="auto"/>
+        <w:rPr>
+          <w:rFonts w:ascii="Times New Roman" w:eastAsia="Times New Roman" w:hAnsi="Times New Roman" w:cs="Times New Roman"/>
+          <w:kern w:val="0"/>
+          <w:sz w:val="24"/>
+          <w:szCs w:val="24"/>
+          <w14:ligatures w14:val="none"/>
+        </w:rPr>
+      </w:pPr>
+    </w:p>
+    <w:p>
+      <w:pPr>
+        <w:rPr>
+          <w:rFonts w:ascii="Times New Roman" w:eastAsia="Times New Roman" w:hAnsi="Times New Roman" w:cs="Times New Roman"/>
+          <w:b/>
+          <w:bCs/>
+          <w:color w:val="000000"/>
+          <w:kern w:val="0"/>
+          <w:sz w:val="28"/>
+          <w:szCs w:val="28"/>
+          <w14:ligatures w14:val="none"/>
+        </w:rPr>
+      </w:pPr>
+      <w:r>
+        <w:rPr>
+          <w:rFonts w:ascii="Times New Roman" w:eastAsia="Times New Roman" w:hAnsi="Times New Roman" w:cs="Times New Roman"/>
+          <w:b/>
+          <w:bCs/>
+          <w:noProof/>
+          <w:color w:val="000000"/>
+          <w:kern w:val="0"/>
+          <w:sz w:val="28"/>
+          <w:szCs w:val="28"/>
+        </w:rPr>
+        <w:drawing>
+          <wp:inline distT="0" distB="0" distL="0" distR="0" wp14:anchorId="39AF5F7A" wp14:editId="2664ED0A">
+            <wp:extent cx="5943600" cy="3902075"/>
+            <wp:effectExtent l="0" t="0" r="0" b="3175"/>
+            <wp:docPr id="2025537308" name="Picture 2" descr="A diagram of a computer&#10;&#10;Description automatically generated"/>
+            <wp:cNvGraphicFramePr>
+              <a:graphicFrameLocks xmlns:a="http://schemas.openxmlformats.org/drawingml/2006/main" noChangeAspect="1"/>
+            </wp:cNvGraphicFramePr>
+            <a:graphic xmlns:a="http://schemas.openxmlformats.org/drawingml/2006/main">
+              <a:graphicData uri="http://schemas.openxmlformats.org/drawingml/2006/picture">
+                <pic:pic xmlns:pic="http://schemas.openxmlformats.org/drawingml/2006/picture">
+                  <pic:nvPicPr>
+                    <pic:cNvPr id="2025537308" name="Picture 2" descr="A diagram of a computer&#10;&#10;Description automatically generated"/>
+                    <pic:cNvPicPr/>
+                  </pic:nvPicPr>
+                  <pic:blipFill>
+                    <a:blip r:embed="rId6">
+                      <a:extLst>
+                        <a:ext uri="{28A0092B-C50C-407E-A947-70E740481C1C}">
+                          <a14:useLocalDpi xmlns:a14="http://schemas.microsoft.com/office/drawing/2010/main" val="0"/>
+                        </a:ext>
+                      </a:extLst>
+                    </a:blip>
+                    <a:stretch>
+                      <a:fillRect/>
+                    </a:stretch>
+                  </pic:blipFill>
+                  <pic:spPr>
+                    <a:xfrm>
+                      <a:off x="0" y="0"/>
+                      <a:ext cx="5943600" cy="3902075"/>
+                    </a:xfrm>
+                    <a:prstGeom prst="rect">
+                      <a:avLst/>
+                    </a:prstGeom>
+                  </pic:spPr>
+                </pic:pic>
+              </a:graphicData>
+            </a:graphic>
+          </wp:inline>
+        </w:drawing>
+      </w:r>
+      <w:r>
+        <w:rPr>
+          <w:rFonts w:ascii="Times New Roman" w:eastAsia="Times New Roman" w:hAnsi="Times New Roman" w:cs="Times New Roman"/>
+          <w:b/>
+          <w:bCs/>
+          <w:color w:val="000000"/>
+          <w:kern w:val="0"/>
+          <w:sz w:val="28"/>
+          <w:szCs w:val="28"/>
+          <w14:ligatures w14:val="none"/>
+        </w:rPr>
+        <w:br w:type="page"/>
+      </w:r>
+    </w:p>
+    <w:p>
+      <w:pPr>
+        <w:spacing w:after="0" w:line="240" w:lineRule="auto"/>
+        <w:rPr>
+          <w:rFonts w:ascii="Times New Roman" w:eastAsia="Times New Roman" w:hAnsi="Times New Roman" w:cs="Times New Roman"/>
+          <w:kern w:val="0"/>
+          <w:sz w:val="24"/>
+          <w:szCs w:val="24"/>
+          <w14:ligatures w14:val="none"/>
+        </w:rPr>
+      </w:pPr>
+      <w:r>
+        <w:rPr>
+          <w:rFonts w:ascii="Times New Roman" w:eastAsia="Times New Roman" w:hAnsi="Times New Roman" w:cs="Times New Roman"/>
+          <w:b/>
+          <w:bCs/>
+          <w:color w:val="000000"/>
+          <w:kern w:val="0"/>
+          <w:sz w:val="28"/>
+          <w:szCs w:val="28"/>
+          <w14:ligatures w14:val="none"/>
+        </w:rPr>
+        <w:lastRenderedPageBreak/>
+        <w:t>QUAN HỆ CƠ SỞ:</w:t>
       </w:r>
     </w:p>
     <w:tbl>
@@ -71,7 +846,6 @@
                 <w:numId w:val="1"/>
               </w:numPr>
               <w:spacing w:line="360" w:lineRule="auto"/>
-              <w:jc w:val="both"/>
               <w:rPr>
                 <w:rFonts w:ascii="Times New Roman" w:hAnsi="Times New Roman" w:cs="Times New Roman"/>
                 <w:sz w:val="26"/>
@@ -95,7 +869,6 @@
           <w:p>
             <w:pPr>
               <w:spacing w:line="360" w:lineRule="auto"/>
-              <w:jc w:val="both"/>
               <w:rPr>
                 <w:rFonts w:ascii="Times New Roman" w:hAnsi="Times New Roman" w:cs="Times New Roman"/>
                 <w:b/>
@@ -156,7 +929,6 @@
                 <w:numId w:val="1"/>
               </w:numPr>
               <w:spacing w:line="360" w:lineRule="auto"/>
-              <w:jc w:val="both"/>
               <w:rPr>
                 <w:rFonts w:ascii="Times New Roman" w:hAnsi="Times New Roman" w:cs="Times New Roman"/>
                 <w:sz w:val="26"/>
@@ -180,7 +952,6 @@
           <w:p>
             <w:pPr>
               <w:spacing w:line="360" w:lineRule="auto"/>
-              <w:jc w:val="both"/>
               <w:rPr>
                 <w:rFonts w:ascii="Times New Roman" w:hAnsi="Times New Roman" w:cs="Times New Roman"/>
                 <w:sz w:val="26"/>
@@ -274,7 +1045,6 @@
           <w:p>
             <w:pPr>
               <w:spacing w:line="360" w:lineRule="auto"/>
-              <w:jc w:val="both"/>
               <w:rPr>
                 <w:rFonts w:ascii="Times New Roman" w:hAnsi="Times New Roman" w:cs="Times New Roman"/>
                 <w:b/>
@@ -288,7 +1058,6 @@
           <w:p>
             <w:pPr>
               <w:spacing w:line="360" w:lineRule="auto"/>
-              <w:jc w:val="both"/>
               <w:rPr>
                 <w:rFonts w:ascii="Times New Roman" w:hAnsi="Times New Roman" w:cs="Times New Roman"/>
                 <w:sz w:val="26"/>
@@ -371,7 +1140,6 @@
                 <w:numId w:val="1"/>
               </w:numPr>
               <w:spacing w:line="360" w:lineRule="auto"/>
-              <w:jc w:val="both"/>
               <w:rPr>
                 <w:rFonts w:ascii="Times New Roman" w:hAnsi="Times New Roman" w:cs="Times New Roman"/>
                 <w:sz w:val="26"/>
@@ -395,7 +1163,6 @@
           <w:p>
             <w:pPr>
               <w:spacing w:line="360" w:lineRule="auto"/>
-              <w:jc w:val="both"/>
               <w:rPr>
                 <w:rFonts w:ascii="Times New Roman" w:hAnsi="Times New Roman" w:cs="Times New Roman"/>
                 <w:b/>
@@ -472,7 +1239,6 @@
                 <w:numId w:val="1"/>
               </w:numPr>
               <w:spacing w:line="360" w:lineRule="auto"/>
-              <w:jc w:val="both"/>
               <w:rPr>
                 <w:rFonts w:ascii="Times New Roman" w:hAnsi="Times New Roman" w:cs="Times New Roman"/>
                 <w:sz w:val="26"/>
@@ -496,7 +1262,6 @@
           <w:p>
             <w:pPr>
               <w:spacing w:line="360" w:lineRule="auto"/>
-              <w:jc w:val="both"/>
               <w:rPr>
                 <w:rFonts w:ascii="Times New Roman" w:hAnsi="Times New Roman" w:cs="Times New Roman"/>
                 <w:sz w:val="26"/>
@@ -600,40 +1365,22 @@
                 <w:sz w:val="26"/>
                 <w:szCs w:val="26"/>
               </w:rPr>
-              <w:t xml:space="preserve">, </w:t>
-            </w:r>
-            <w:r>
-              <w:rPr>
-                <w:rFonts w:ascii="Times New Roman" w:hAnsi="Times New Roman" w:cs="Times New Roman"/>
-                <w:sz w:val="26"/>
-                <w:szCs w:val="26"/>
-              </w:rPr>
-              <w:t>id_category</w:t>
-            </w:r>
-            <w:r>
-              <w:rPr>
-                <w:rFonts w:ascii="Times New Roman" w:hAnsi="Times New Roman" w:cs="Times New Roman"/>
-                <w:sz w:val="26"/>
-                <w:szCs w:val="26"/>
-              </w:rPr>
-              <w:t>.</w:t>
-            </w:r>
-          </w:p>
-          <w:p>
-            <w:pPr>
-              <w:spacing w:line="360" w:lineRule="auto"/>
-              <w:jc w:val="both"/>
-              <w:rPr>
-                <w:rFonts w:ascii="Times New Roman" w:hAnsi="Times New Roman" w:cs="Times New Roman"/>
-                <w:sz w:val="26"/>
-                <w:szCs w:val="26"/>
-              </w:rPr>
-            </w:pPr>
-          </w:p>
-          <w:p>
-            <w:pPr>
-              <w:spacing w:line="360" w:lineRule="auto"/>
-              <w:jc w:val="both"/>
+              <w:t>, id_category.</w:t>
+            </w:r>
+          </w:p>
+          <w:p>
+            <w:pPr>
+              <w:spacing w:line="360" w:lineRule="auto"/>
+              <w:rPr>
+                <w:rFonts w:ascii="Times New Roman" w:hAnsi="Times New Roman" w:cs="Times New Roman"/>
+                <w:sz w:val="26"/>
+                <w:szCs w:val="26"/>
+              </w:rPr>
+            </w:pPr>
+          </w:p>
+          <w:p>
+            <w:pPr>
+              <w:spacing w:line="360" w:lineRule="auto"/>
               <w:rPr>
                 <w:rFonts w:ascii="Times New Roman" w:hAnsi="Times New Roman" w:cs="Times New Roman"/>
                 <w:sz w:val="26"/>
@@ -724,7 +1471,6 @@
                 <w:numId w:val="1"/>
               </w:numPr>
               <w:spacing w:line="360" w:lineRule="auto"/>
-              <w:jc w:val="both"/>
               <w:rPr>
                 <w:rFonts w:ascii="Times New Roman" w:hAnsi="Times New Roman" w:cs="Times New Roman"/>
                 <w:sz w:val="26"/>
@@ -756,7 +1502,6 @@
           <w:p>
             <w:pPr>
               <w:spacing w:line="360" w:lineRule="auto"/>
-              <w:jc w:val="both"/>
               <w:rPr>
                 <w:rFonts w:ascii="Times New Roman" w:hAnsi="Times New Roman" w:cs="Times New Roman"/>
                 <w:b/>
@@ -809,7 +1554,6 @@
                 <w:numId w:val="1"/>
               </w:numPr>
               <w:spacing w:line="360" w:lineRule="auto"/>
-              <w:jc w:val="both"/>
               <w:rPr>
                 <w:rFonts w:ascii="Times New Roman" w:hAnsi="Times New Roman" w:cs="Times New Roman"/>
                 <w:sz w:val="26"/>
@@ -833,7 +1577,6 @@
           <w:p>
             <w:pPr>
               <w:spacing w:line="360" w:lineRule="auto"/>
-              <w:jc w:val="both"/>
               <w:rPr>
                 <w:rFonts w:ascii="Times New Roman" w:hAnsi="Times New Roman" w:cs="Times New Roman"/>
                 <w:sz w:val="26"/>
@@ -863,18 +1606,16 @@
           <w:p>
             <w:pPr>
               <w:spacing w:line="360" w:lineRule="auto"/>
-              <w:jc w:val="both"/>
-              <w:rPr>
-                <w:rFonts w:ascii="Times New Roman" w:hAnsi="Times New Roman" w:cs="Times New Roman"/>
-                <w:sz w:val="26"/>
-                <w:szCs w:val="26"/>
-              </w:rPr>
-            </w:pPr>
-          </w:p>
-          <w:p>
-            <w:pPr>
-              <w:spacing w:line="360" w:lineRule="auto"/>
-              <w:jc w:val="both"/>
+              <w:rPr>
+                <w:rFonts w:ascii="Times New Roman" w:hAnsi="Times New Roman" w:cs="Times New Roman"/>
+                <w:sz w:val="26"/>
+                <w:szCs w:val="26"/>
+              </w:rPr>
+            </w:pPr>
+          </w:p>
+          <w:p>
+            <w:pPr>
+              <w:spacing w:line="360" w:lineRule="auto"/>
               <w:rPr>
                 <w:rFonts w:ascii="Times New Roman" w:hAnsi="Times New Roman" w:cs="Times New Roman"/>
                 <w:sz w:val="26"/>
@@ -897,23 +1638,7 @@
                 <w:sz w:val="26"/>
                 <w:szCs w:val="26"/>
               </w:rPr>
-              <w:t>id</w:t>
-            </w:r>
-            <w:r>
-              <w:rPr>
-                <w:rFonts w:ascii="Times New Roman" w:hAnsi="Times New Roman" w:cs="Times New Roman"/>
-                <w:sz w:val="26"/>
-                <w:szCs w:val="26"/>
-              </w:rPr>
-              <w:t>_shift</w:t>
-            </w:r>
-            <w:r>
-              <w:rPr>
-                <w:rFonts w:ascii="Times New Roman" w:hAnsi="Times New Roman" w:cs="Times New Roman"/>
-                <w:sz w:val="26"/>
-                <w:szCs w:val="26"/>
-              </w:rPr>
-              <w:t xml:space="preserve"> </w:t>
+              <w:t xml:space="preserve">id_shift </w:t>
             </w:r>
             <w:r>
               <w:rPr>
@@ -931,15 +1656,7 @@
                 <w:sz w:val="26"/>
                 <w:szCs w:val="26"/>
               </w:rPr>
-              <w:t>work_shift</w:t>
-            </w:r>
-            <w:r>
-              <w:rPr>
-                <w:rFonts w:ascii="Times New Roman" w:hAnsi="Times New Roman" w:cs="Times New Roman"/>
-                <w:sz w:val="26"/>
-                <w:szCs w:val="26"/>
-              </w:rPr>
-              <w:t xml:space="preserve"> (id)</w:t>
+              <w:t>work_shift (id)</w:t>
             </w:r>
             <w:r>
               <w:rPr>
@@ -965,7 +1682,6 @@
                 <w:numId w:val="1"/>
               </w:numPr>
               <w:spacing w:line="360" w:lineRule="auto"/>
-              <w:jc w:val="both"/>
               <w:rPr>
                 <w:rFonts w:ascii="Times New Roman" w:hAnsi="Times New Roman" w:cs="Times New Roman"/>
                 <w:sz w:val="26"/>
@@ -989,7 +1705,6 @@
           <w:p>
             <w:pPr>
               <w:spacing w:line="360" w:lineRule="auto"/>
-              <w:jc w:val="both"/>
               <w:rPr>
                 <w:rFonts w:ascii="Times New Roman" w:hAnsi="Times New Roman" w:cs="Times New Roman"/>
                 <w:sz w:val="26"/>
@@ -1031,7 +1746,6 @@
                 <w:numId w:val="1"/>
               </w:numPr>
               <w:spacing w:line="360" w:lineRule="auto"/>
-              <w:jc w:val="both"/>
               <w:rPr>
                 <w:rFonts w:ascii="Times New Roman" w:hAnsi="Times New Roman" w:cs="Times New Roman"/>
                 <w:sz w:val="26"/>
@@ -1063,7 +1777,6 @@
           <w:p>
             <w:pPr>
               <w:spacing w:line="360" w:lineRule="auto"/>
-              <w:jc w:val="both"/>
               <w:rPr>
                 <w:rFonts w:ascii="Times New Roman" w:hAnsi="Times New Roman" w:cs="Times New Roman"/>
                 <w:sz w:val="26"/>
@@ -1093,18 +1806,16 @@
           <w:p>
             <w:pPr>
               <w:spacing w:line="360" w:lineRule="auto"/>
-              <w:jc w:val="both"/>
-              <w:rPr>
-                <w:rFonts w:ascii="Times New Roman" w:hAnsi="Times New Roman" w:cs="Times New Roman"/>
-                <w:sz w:val="26"/>
-                <w:szCs w:val="26"/>
-              </w:rPr>
-            </w:pPr>
-          </w:p>
-          <w:p>
-            <w:pPr>
-              <w:spacing w:line="360" w:lineRule="auto"/>
-              <w:jc w:val="both"/>
+              <w:rPr>
+                <w:rFonts w:ascii="Times New Roman" w:hAnsi="Times New Roman" w:cs="Times New Roman"/>
+                <w:sz w:val="26"/>
+                <w:szCs w:val="26"/>
+              </w:rPr>
+            </w:pPr>
+          </w:p>
+          <w:p>
+            <w:pPr>
+              <w:spacing w:line="360" w:lineRule="auto"/>
               <w:rPr>
                 <w:rFonts w:ascii="Times New Roman" w:hAnsi="Times New Roman" w:cs="Times New Roman"/>
                 <w:sz w:val="26"/>
@@ -1127,7 +1838,27 @@
                 <w:sz w:val="26"/>
                 <w:szCs w:val="26"/>
               </w:rPr>
-              <w:t>id_</w:t>
+              <w:t xml:space="preserve">id_suplier </w:t>
+            </w:r>
+            <w:r>
+              <w:rPr>
+                <w:rFonts w:ascii="Times New Roman" w:hAnsi="Times New Roman" w:cs="Times New Roman"/>
+                <w:b/>
+                <w:bCs/>
+                <w:sz w:val="26"/>
+                <w:szCs w:val="26"/>
+              </w:rPr>
+              <w:t>references</w:t>
+            </w:r>
+            <w:r>
+              <w:rPr>
+                <w:rFonts w:ascii="Times New Roman" w:hAnsi="Times New Roman" w:cs="Times New Roman"/>
+                <w:b/>
+                <w:bCs/>
+                <w:sz w:val="26"/>
+                <w:szCs w:val="26"/>
+              </w:rPr>
+              <w:t xml:space="preserve"> </w:t>
             </w:r>
             <w:r>
               <w:rPr>
@@ -1143,42 +1874,6 @@
                 <w:sz w:val="26"/>
                 <w:szCs w:val="26"/>
               </w:rPr>
-              <w:t xml:space="preserve"> </w:t>
-            </w:r>
-            <w:r>
-              <w:rPr>
-                <w:rFonts w:ascii="Times New Roman" w:hAnsi="Times New Roman" w:cs="Times New Roman"/>
-                <w:b/>
-                <w:bCs/>
-                <w:sz w:val="26"/>
-                <w:szCs w:val="26"/>
-              </w:rPr>
-              <w:t>references</w:t>
-            </w:r>
-            <w:r>
-              <w:rPr>
-                <w:rFonts w:ascii="Times New Roman" w:hAnsi="Times New Roman" w:cs="Times New Roman"/>
-                <w:b/>
-                <w:bCs/>
-                <w:sz w:val="26"/>
-                <w:szCs w:val="26"/>
-              </w:rPr>
-              <w:t xml:space="preserve"> </w:t>
-            </w:r>
-            <w:r>
-              <w:rPr>
-                <w:rFonts w:ascii="Times New Roman" w:hAnsi="Times New Roman" w:cs="Times New Roman"/>
-                <w:sz w:val="26"/>
-                <w:szCs w:val="26"/>
-              </w:rPr>
-              <w:t>suplier</w:t>
-            </w:r>
-            <w:r>
-              <w:rPr>
-                <w:rFonts w:ascii="Times New Roman" w:hAnsi="Times New Roman" w:cs="Times New Roman"/>
-                <w:sz w:val="26"/>
-                <w:szCs w:val="26"/>
-              </w:rPr>
               <w:t xml:space="preserve"> (id)</w:t>
             </w:r>
             <w:r>
@@ -1193,7 +1888,6 @@
           <w:p>
             <w:pPr>
               <w:spacing w:line="360" w:lineRule="auto"/>
-              <w:jc w:val="both"/>
               <w:rPr>
                 <w:rFonts w:ascii="Times New Roman" w:hAnsi="Times New Roman" w:cs="Times New Roman"/>
                 <w:sz w:val="26"/>
@@ -1216,23 +1910,7 @@
                 <w:sz w:val="26"/>
                 <w:szCs w:val="26"/>
               </w:rPr>
-              <w:t>id_</w:t>
-            </w:r>
-            <w:r>
-              <w:rPr>
-                <w:rFonts w:ascii="Times New Roman" w:hAnsi="Times New Roman" w:cs="Times New Roman"/>
-                <w:sz w:val="26"/>
-                <w:szCs w:val="26"/>
-              </w:rPr>
-              <w:t>staff</w:t>
-            </w:r>
-            <w:r>
-              <w:rPr>
-                <w:rFonts w:ascii="Times New Roman" w:hAnsi="Times New Roman" w:cs="Times New Roman"/>
-                <w:sz w:val="26"/>
-                <w:szCs w:val="26"/>
-              </w:rPr>
-              <w:t xml:space="preserve"> </w:t>
+              <w:t xml:space="preserve">id_staff </w:t>
             </w:r>
             <w:r>
               <w:rPr>
@@ -1250,23 +1928,7 @@
                 <w:sz w:val="26"/>
                 <w:szCs w:val="26"/>
               </w:rPr>
-              <w:t>staff</w:t>
-            </w:r>
-            <w:r>
-              <w:rPr>
-                <w:rFonts w:ascii="Times New Roman" w:hAnsi="Times New Roman" w:cs="Times New Roman"/>
-                <w:sz w:val="26"/>
-                <w:szCs w:val="26"/>
-              </w:rPr>
-              <w:t xml:space="preserve"> (id)</w:t>
-            </w:r>
-            <w:r>
-              <w:rPr>
-                <w:rFonts w:ascii="Times New Roman" w:hAnsi="Times New Roman" w:cs="Times New Roman"/>
-                <w:sz w:val="26"/>
-                <w:szCs w:val="26"/>
-              </w:rPr>
-              <w:t>.</w:t>
+              <w:t>staff (id).</w:t>
             </w:r>
           </w:p>
         </w:tc>
@@ -1284,7 +1946,6 @@
                 <w:numId w:val="1"/>
               </w:numPr>
               <w:spacing w:line="360" w:lineRule="auto"/>
-              <w:jc w:val="both"/>
               <w:rPr>
                 <w:rFonts w:ascii="Times New Roman" w:hAnsi="Times New Roman" w:cs="Times New Roman"/>
                 <w:sz w:val="26"/>
@@ -1308,7 +1969,6 @@
           <w:p>
             <w:pPr>
               <w:spacing w:line="360" w:lineRule="auto"/>
-              <w:jc w:val="both"/>
               <w:rPr>
                 <w:rFonts w:ascii="Times New Roman" w:hAnsi="Times New Roman" w:cs="Times New Roman"/>
                 <w:sz w:val="26"/>
@@ -1338,18 +1998,16 @@
           <w:p>
             <w:pPr>
               <w:spacing w:line="360" w:lineRule="auto"/>
-              <w:jc w:val="both"/>
-              <w:rPr>
-                <w:rFonts w:ascii="Times New Roman" w:hAnsi="Times New Roman" w:cs="Times New Roman"/>
-                <w:sz w:val="26"/>
-                <w:szCs w:val="26"/>
-              </w:rPr>
-            </w:pPr>
-          </w:p>
-          <w:p>
-            <w:pPr>
-              <w:spacing w:line="360" w:lineRule="auto"/>
-              <w:jc w:val="both"/>
+              <w:rPr>
+                <w:rFonts w:ascii="Times New Roman" w:hAnsi="Times New Roman" w:cs="Times New Roman"/>
+                <w:sz w:val="26"/>
+                <w:szCs w:val="26"/>
+              </w:rPr>
+            </w:pPr>
+          </w:p>
+          <w:p>
+            <w:pPr>
+              <w:spacing w:line="360" w:lineRule="auto"/>
               <w:rPr>
                 <w:rFonts w:ascii="Times New Roman" w:hAnsi="Times New Roman" w:cs="Times New Roman"/>
                 <w:kern w:val="0"/>
@@ -1378,28 +2036,72 @@
                 <w:szCs w:val="26"/>
                 <w14:ligatures w14:val="none"/>
               </w:rPr>
-              <w:t>id_customer</w:t>
-            </w:r>
-            <w:r>
-              <w:rPr>
-                <w:rFonts w:ascii="Times New Roman" w:hAnsi="Times New Roman" w:cs="Times New Roman"/>
+              <w:t xml:space="preserve">id_customer </w:t>
+            </w:r>
+            <w:r>
+              <w:rPr>
+                <w:rFonts w:ascii="Times New Roman" w:hAnsi="Times New Roman" w:cs="Times New Roman"/>
+                <w:b/>
+                <w:bCs/>
                 <w:kern w:val="0"/>
                 <w:sz w:val="26"/>
                 <w:szCs w:val="26"/>
                 <w14:ligatures w14:val="none"/>
               </w:rPr>
-              <w:t xml:space="preserve"> </w:t>
-            </w:r>
-            <w:r>
-              <w:rPr>
-                <w:rFonts w:ascii="Times New Roman" w:hAnsi="Times New Roman" w:cs="Times New Roman"/>
-                <w:b/>
-                <w:bCs/>
+              <w:t xml:space="preserve">references </w:t>
+            </w:r>
+            <w:r>
+              <w:rPr>
+                <w:rFonts w:ascii="Times New Roman" w:hAnsi="Times New Roman" w:cs="Times New Roman"/>
                 <w:kern w:val="0"/>
                 <w:sz w:val="26"/>
                 <w:szCs w:val="26"/>
                 <w14:ligatures w14:val="none"/>
               </w:rPr>
+              <w:t>customer (id).</w:t>
+            </w:r>
+          </w:p>
+          <w:p>
+            <w:pPr>
+              <w:spacing w:line="360" w:lineRule="auto"/>
+              <w:rPr>
+                <w:rFonts w:ascii="Times New Roman" w:hAnsi="Times New Roman" w:cs="Times New Roman"/>
+                <w:sz w:val="26"/>
+                <w:szCs w:val="26"/>
+              </w:rPr>
+            </w:pPr>
+            <w:r>
+              <w:rPr>
+                <w:rFonts w:ascii="Times New Roman" w:hAnsi="Times New Roman" w:cs="Times New Roman"/>
+                <w:b/>
+                <w:bCs/>
+                <w:kern w:val="0"/>
+                <w:sz w:val="26"/>
+                <w:szCs w:val="26"/>
+                <w14:ligatures w14:val="none"/>
+              </w:rPr>
+              <w:t xml:space="preserve">foreign key </w:t>
+            </w:r>
+            <w:r>
+              <w:rPr>
+                <w:rFonts w:ascii="Times New Roman" w:hAnsi="Times New Roman" w:cs="Times New Roman"/>
+                <w:kern w:val="0"/>
+                <w:sz w:val="26"/>
+                <w:szCs w:val="26"/>
+                <w14:ligatures w14:val="none"/>
+              </w:rPr>
+              <w:t xml:space="preserve">id_staff </w:t>
+            </w:r>
+            <w:r>
+              <w:rPr>
+                <w:rFonts w:ascii="Times New Roman" w:hAnsi="Times New Roman" w:cs="Times New Roman"/>
+                <w:b/>
+                <w:bCs/>
+                <w:kern w:val="0"/>
+                <w:sz w:val="26"/>
+                <w:szCs w:val="26"/>
+                <w14:ligatures w14:val="none"/>
+              </w:rPr>
               <w:t xml:space="preserve">references </w:t>
             </w:r>
             <w:r>
@@ -1410,122 +2112,7 @@
                 <w:szCs w:val="26"/>
                 <w14:ligatures w14:val="none"/>
               </w:rPr>
-              <w:t>customer</w:t>
-            </w:r>
-            <w:r>
-              <w:rPr>
-                <w:rFonts w:ascii="Times New Roman" w:hAnsi="Times New Roman" w:cs="Times New Roman"/>
-                <w:kern w:val="0"/>
-                <w:sz w:val="26"/>
-                <w:szCs w:val="26"/>
-                <w14:ligatures w14:val="none"/>
-              </w:rPr>
-              <w:t xml:space="preserve"> (id)</w:t>
-            </w:r>
-            <w:r>
-              <w:rPr>
-                <w:rFonts w:ascii="Times New Roman" w:hAnsi="Times New Roman" w:cs="Times New Roman"/>
-                <w:kern w:val="0"/>
-                <w:sz w:val="26"/>
-                <w:szCs w:val="26"/>
-                <w14:ligatures w14:val="none"/>
-              </w:rPr>
-              <w:t>.</w:t>
-            </w:r>
-          </w:p>
-          <w:p>
-            <w:pPr>
-              <w:spacing w:line="360" w:lineRule="auto"/>
-              <w:jc w:val="both"/>
-              <w:rPr>
-                <w:rFonts w:ascii="Times New Roman" w:hAnsi="Times New Roman" w:cs="Times New Roman"/>
-                <w:sz w:val="26"/>
-                <w:szCs w:val="26"/>
-              </w:rPr>
-            </w:pPr>
-            <w:r>
-              <w:rPr>
-                <w:rFonts w:ascii="Times New Roman" w:hAnsi="Times New Roman" w:cs="Times New Roman"/>
-                <w:b/>
-                <w:bCs/>
-                <w:kern w:val="0"/>
-                <w:sz w:val="26"/>
-                <w:szCs w:val="26"/>
-                <w14:ligatures w14:val="none"/>
-              </w:rPr>
-              <w:t xml:space="preserve">foreign key </w:t>
-            </w:r>
-            <w:r>
-              <w:rPr>
-                <w:rFonts w:ascii="Times New Roman" w:hAnsi="Times New Roman" w:cs="Times New Roman"/>
-                <w:kern w:val="0"/>
-                <w:sz w:val="26"/>
-                <w:szCs w:val="26"/>
-                <w14:ligatures w14:val="none"/>
-              </w:rPr>
-              <w:t>id_</w:t>
-            </w:r>
-            <w:r>
-              <w:rPr>
-                <w:rFonts w:ascii="Times New Roman" w:hAnsi="Times New Roman" w:cs="Times New Roman"/>
-                <w:kern w:val="0"/>
-                <w:sz w:val="26"/>
-                <w:szCs w:val="26"/>
-                <w14:ligatures w14:val="none"/>
-              </w:rPr>
-              <w:t>staff</w:t>
-            </w:r>
-            <w:r>
-              <w:rPr>
-                <w:rFonts w:ascii="Times New Roman" w:hAnsi="Times New Roman" w:cs="Times New Roman"/>
-                <w:kern w:val="0"/>
-                <w:sz w:val="26"/>
-                <w:szCs w:val="26"/>
-                <w14:ligatures w14:val="none"/>
-              </w:rPr>
-              <w:t xml:space="preserve"> </w:t>
-            </w:r>
-            <w:r>
-              <w:rPr>
-                <w:rFonts w:ascii="Times New Roman" w:hAnsi="Times New Roman" w:cs="Times New Roman"/>
-                <w:b/>
-                <w:bCs/>
-                <w:kern w:val="0"/>
-                <w:sz w:val="26"/>
-                <w:szCs w:val="26"/>
-                <w14:ligatures w14:val="none"/>
-              </w:rPr>
-              <w:t xml:space="preserve">references </w:t>
-            </w:r>
-            <w:r>
-              <w:rPr>
-                <w:rFonts w:ascii="Times New Roman" w:hAnsi="Times New Roman" w:cs="Times New Roman"/>
-                <w:kern w:val="0"/>
-                <w:sz w:val="26"/>
-                <w:szCs w:val="26"/>
-                <w14:ligatures w14:val="none"/>
-              </w:rPr>
-              <w:t>staff</w:t>
-            </w:r>
-            <w:r>
-              <w:rPr>
-                <w:rFonts w:ascii="Times New Roman" w:hAnsi="Times New Roman" w:cs="Times New Roman"/>
-                <w:kern w:val="0"/>
-                <w:sz w:val="26"/>
-                <w:szCs w:val="26"/>
-                <w14:ligatures w14:val="none"/>
-              </w:rPr>
-              <w:t xml:space="preserve"> (id)</w:t>
-            </w:r>
-            <w:r>
-              <w:rPr>
-                <w:rFonts w:ascii="Times New Roman" w:hAnsi="Times New Roman" w:cs="Times New Roman"/>
-                <w:kern w:val="0"/>
-                <w:sz w:val="26"/>
-                <w:szCs w:val="26"/>
-                <w14:ligatures w14:val="none"/>
-              </w:rPr>
-              <w:t>.</w:t>
+              <w:t>staff (id).</w:t>
             </w:r>
           </w:p>
         </w:tc>
@@ -1541,8 +2128,6 @@
       <w:pPr>
         <w:rPr>
           <w:rFonts w:ascii="Times New Roman" w:hAnsi="Times New Roman" w:cs="Times New Roman"/>
-          <w:b/>
-          <w:bCs/>
           <w:sz w:val="26"/>
           <w:szCs w:val="26"/>
         </w:rPr>
@@ -1556,7 +2141,7 @@
           <w:szCs w:val="26"/>
         </w:rPr>
         <w:lastRenderedPageBreak/>
-        <w:t>RRs:</w:t>
+        <w:t>QUAN HỆ LIÊN KẾT:</w:t>
       </w:r>
     </w:p>
     <w:tbl>
@@ -1582,7 +2167,6 @@
                 <w:numId w:val="2"/>
               </w:numPr>
               <w:spacing w:line="360" w:lineRule="auto"/>
-              <w:jc w:val="both"/>
               <w:rPr>
                 <w:rFonts w:ascii="Times New Roman" w:hAnsi="Times New Roman" w:cs="Times New Roman"/>
                 <w:b/>
@@ -1608,7 +2192,6 @@
           <w:p>
             <w:pPr>
               <w:spacing w:line="360" w:lineRule="auto"/>
-              <w:jc w:val="both"/>
               <w:rPr>
                 <w:rFonts w:ascii="Times New Roman" w:hAnsi="Times New Roman" w:cs="Times New Roman"/>
                 <w:sz w:val="26"/>
@@ -1657,18 +2240,16 @@
           <w:p>
             <w:pPr>
               <w:spacing w:line="360" w:lineRule="auto"/>
-              <w:jc w:val="both"/>
-              <w:rPr>
-                <w:rFonts w:ascii="Times New Roman" w:hAnsi="Times New Roman" w:cs="Times New Roman"/>
-                <w:sz w:val="26"/>
-                <w:szCs w:val="26"/>
-              </w:rPr>
-            </w:pPr>
-          </w:p>
-          <w:p>
-            <w:pPr>
-              <w:spacing w:line="360" w:lineRule="auto"/>
-              <w:jc w:val="both"/>
+              <w:rPr>
+                <w:rFonts w:ascii="Times New Roman" w:hAnsi="Times New Roman" w:cs="Times New Roman"/>
+                <w:sz w:val="26"/>
+                <w:szCs w:val="26"/>
+              </w:rPr>
+            </w:pPr>
+          </w:p>
+          <w:p>
+            <w:pPr>
+              <w:spacing w:line="360" w:lineRule="auto"/>
               <w:rPr>
                 <w:rFonts w:ascii="Times New Roman" w:hAnsi="Times New Roman" w:cs="Times New Roman"/>
                 <w:sz w:val="26"/>
@@ -1715,7 +2296,6 @@
           <w:p>
             <w:pPr>
               <w:spacing w:line="360" w:lineRule="auto"/>
-              <w:jc w:val="both"/>
               <w:rPr>
                 <w:rFonts w:ascii="Times New Roman" w:hAnsi="Times New Roman" w:cs="Times New Roman"/>
                 <w:b/>
@@ -1784,7 +2364,6 @@
                 <w:numId w:val="2"/>
               </w:numPr>
               <w:spacing w:line="360" w:lineRule="auto"/>
-              <w:jc w:val="both"/>
               <w:rPr>
                 <w:rFonts w:ascii="Times New Roman" w:hAnsi="Times New Roman" w:cs="Times New Roman"/>
                 <w:b/>
@@ -1810,7 +2389,6 @@
           <w:p>
             <w:pPr>
               <w:spacing w:line="360" w:lineRule="auto"/>
-              <w:jc w:val="both"/>
               <w:rPr>
                 <w:rFonts w:ascii="Times New Roman" w:hAnsi="Times New Roman" w:cs="Times New Roman"/>
                 <w:sz w:val="26"/>
@@ -1867,18 +2445,16 @@
           <w:p>
             <w:pPr>
               <w:spacing w:line="360" w:lineRule="auto"/>
-              <w:jc w:val="both"/>
-              <w:rPr>
-                <w:rFonts w:ascii="Times New Roman" w:hAnsi="Times New Roman" w:cs="Times New Roman"/>
-                <w:sz w:val="26"/>
-                <w:szCs w:val="26"/>
-              </w:rPr>
-            </w:pPr>
-          </w:p>
-          <w:p>
-            <w:pPr>
-              <w:spacing w:line="360" w:lineRule="auto"/>
-              <w:jc w:val="both"/>
+              <w:rPr>
+                <w:rFonts w:ascii="Times New Roman" w:hAnsi="Times New Roman" w:cs="Times New Roman"/>
+                <w:sz w:val="26"/>
+                <w:szCs w:val="26"/>
+              </w:rPr>
+            </w:pPr>
+          </w:p>
+          <w:p>
+            <w:pPr>
+              <w:spacing w:line="360" w:lineRule="auto"/>
               <w:rPr>
                 <w:rFonts w:ascii="Times New Roman" w:hAnsi="Times New Roman" w:cs="Times New Roman"/>
                 <w:kern w:val="0"/>
@@ -1935,7 +2511,6 @@
           <w:p>
             <w:pPr>
               <w:spacing w:line="360" w:lineRule="auto"/>
-              <w:jc w:val="both"/>
               <w:rPr>
                 <w:rFonts w:ascii="Times New Roman" w:hAnsi="Times New Roman" w:cs="Times New Roman"/>
                 <w:b/>
@@ -1995,7 +2570,214 @@
     <w:p>
       <w:pPr>
         <w:spacing w:line="360" w:lineRule="auto"/>
-        <w:jc w:val="both"/>
+        <w:rPr>
+          <w:rFonts w:ascii="Times New Roman" w:hAnsi="Times New Roman" w:cs="Times New Roman"/>
+          <w:b/>
+          <w:bCs/>
+          <w:sz w:val="26"/>
+          <w:szCs w:val="26"/>
+        </w:rPr>
+      </w:pPr>
+    </w:p>
+    <w:p>
+      <w:pPr>
+        <w:spacing w:line="360" w:lineRule="auto"/>
+        <w:rPr>
+          <w:rFonts w:ascii="Times New Roman" w:hAnsi="Times New Roman" w:cs="Times New Roman"/>
+          <w:b/>
+          <w:bCs/>
+          <w:sz w:val="26"/>
+          <w:szCs w:val="26"/>
+        </w:rPr>
+      </w:pPr>
+      <w:r>
+        <w:rPr>
+          <w:rFonts w:ascii="Times New Roman" w:hAnsi="Times New Roman" w:cs="Times New Roman"/>
+          <w:b/>
+          <w:bCs/>
+          <w:sz w:val="26"/>
+          <w:szCs w:val="26"/>
+        </w:rPr>
+        <w:t>VỀ GIAO DIỆN:</w:t>
+      </w:r>
+    </w:p>
+    <w:p>
+      <w:pPr>
+        <w:spacing w:line="360" w:lineRule="auto"/>
+        <w:rPr>
+          <w:rFonts w:ascii="Times New Roman" w:hAnsi="Times New Roman" w:cs="Times New Roman"/>
+          <w:b/>
+          <w:bCs/>
+          <w:sz w:val="26"/>
+          <w:szCs w:val="26"/>
+        </w:rPr>
+      </w:pPr>
+      <w:r>
+        <w:rPr>
+          <w:rFonts w:ascii="Times New Roman" w:hAnsi="Times New Roman" w:cs="Times New Roman"/>
+          <w:b/>
+          <w:bCs/>
+          <w:sz w:val="26"/>
+          <w:szCs w:val="26"/>
+        </w:rPr>
+        <w:t>Màn hình đăng nhập:</w:t>
+      </w:r>
+    </w:p>
+    <w:p>
+      <w:pPr>
+        <w:spacing w:line="360" w:lineRule="auto"/>
+        <w:rPr>
+          <w:rFonts w:ascii="Times New Roman" w:hAnsi="Times New Roman" w:cs="Times New Roman"/>
+          <w:sz w:val="26"/>
+          <w:szCs w:val="26"/>
+        </w:rPr>
+      </w:pPr>
+      <w:r>
+        <w:rPr>
+          <w:rFonts w:ascii="Times New Roman" w:hAnsi="Times New Roman" w:cs="Times New Roman"/>
+          <w:sz w:val="26"/>
+          <w:szCs w:val="26"/>
+        </w:rPr>
+        <w:t xml:space="preserve">Người dùng đăng nhập vào hệ thống với </w:t>
+      </w:r>
+      <w:r>
+        <w:rPr>
+          <w:rFonts w:ascii="Times New Roman" w:hAnsi="Times New Roman" w:cs="Times New Roman"/>
+          <w:b/>
+          <w:bCs/>
+          <w:sz w:val="26"/>
+          <w:szCs w:val="26"/>
+        </w:rPr>
+        <w:t xml:space="preserve">Username là staff.id </w:t>
+      </w:r>
+      <w:r>
+        <w:rPr>
+          <w:rFonts w:ascii="Times New Roman" w:hAnsi="Times New Roman" w:cs="Times New Roman"/>
+          <w:sz w:val="26"/>
+          <w:szCs w:val="26"/>
+        </w:rPr>
+        <w:t xml:space="preserve">, </w:t>
+      </w:r>
+      <w:r>
+        <w:rPr>
+          <w:rFonts w:ascii="Times New Roman" w:hAnsi="Times New Roman" w:cs="Times New Roman"/>
+          <w:b/>
+          <w:bCs/>
+          <w:sz w:val="26"/>
+          <w:szCs w:val="26"/>
+        </w:rPr>
+        <w:t>Password là staff.password</w:t>
+      </w:r>
+      <w:r>
+        <w:rPr>
+          <w:rFonts w:ascii="Times New Roman" w:hAnsi="Times New Roman" w:cs="Times New Roman"/>
+          <w:sz w:val="26"/>
+          <w:szCs w:val="26"/>
+        </w:rPr>
+        <w:t>.</w:t>
+      </w:r>
+    </w:p>
+    <w:p>
+      <w:pPr>
+        <w:spacing w:line="360" w:lineRule="auto"/>
+        <w:rPr>
+          <w:rFonts w:ascii="Times New Roman" w:hAnsi="Times New Roman" w:cs="Times New Roman"/>
+          <w:sz w:val="26"/>
+          <w:szCs w:val="26"/>
+        </w:rPr>
+      </w:pPr>
+      <w:r>
+        <w:rPr>
+          <w:rFonts w:ascii="Times New Roman" w:hAnsi="Times New Roman" w:cs="Times New Roman"/>
+          <w:sz w:val="26"/>
+          <w:szCs w:val="26"/>
+        </w:rPr>
+        <w:t xml:space="preserve">Vd: </w:t>
+      </w:r>
+      <w:r>
+        <w:rPr>
+          <w:rFonts w:ascii="Times New Roman" w:hAnsi="Times New Roman" w:cs="Times New Roman"/>
+          <w:sz w:val="26"/>
+          <w:szCs w:val="26"/>
+        </w:rPr>
+        <w:t xml:space="preserve">username: </w:t>
+      </w:r>
+      <w:r>
+        <w:rPr>
+          <w:rFonts w:ascii="Times New Roman" w:hAnsi="Times New Roman" w:cs="Times New Roman"/>
+          <w:b/>
+          <w:bCs/>
+          <w:sz w:val="26"/>
+          <w:szCs w:val="26"/>
+        </w:rPr>
+        <w:t>ST01</w:t>
+      </w:r>
+      <w:r>
+        <w:rPr>
+          <w:rFonts w:ascii="Times New Roman" w:hAnsi="Times New Roman" w:cs="Times New Roman"/>
+          <w:sz w:val="26"/>
+          <w:szCs w:val="26"/>
+        </w:rPr>
+        <w:t xml:space="preserve">, password: </w:t>
+      </w:r>
+      <w:r>
+        <w:rPr>
+          <w:rFonts w:ascii="Times New Roman" w:hAnsi="Times New Roman" w:cs="Times New Roman"/>
+          <w:b/>
+          <w:bCs/>
+          <w:sz w:val="26"/>
+          <w:szCs w:val="26"/>
+        </w:rPr>
+        <w:t>ADMIN</w:t>
+      </w:r>
+    </w:p>
+    <w:p>
+      <w:pPr>
+        <w:spacing w:line="360" w:lineRule="auto"/>
+        <w:rPr>
+          <w:rFonts w:ascii="Times New Roman" w:hAnsi="Times New Roman" w:cs="Times New Roman"/>
+          <w:b/>
+          <w:bCs/>
+          <w:sz w:val="26"/>
+          <w:szCs w:val="26"/>
+        </w:rPr>
+      </w:pPr>
+      <w:r>
+        <w:rPr>
+          <w:rFonts w:ascii="Times New Roman" w:hAnsi="Times New Roman" w:cs="Times New Roman"/>
+          <w:b/>
+          <w:bCs/>
+          <w:sz w:val="26"/>
+          <w:szCs w:val="26"/>
+        </w:rPr>
+        <w:t>Màn hình chính:</w:t>
+      </w:r>
+    </w:p>
+    <w:p>
+      <w:pPr>
+        <w:spacing w:line="360" w:lineRule="auto"/>
+        <w:rPr>
+          <w:rFonts w:ascii="Times New Roman" w:hAnsi="Times New Roman" w:cs="Times New Roman"/>
+          <w:sz w:val="26"/>
+          <w:szCs w:val="26"/>
+        </w:rPr>
+      </w:pPr>
+    </w:p>
+    <w:p>
+      <w:pPr>
+        <w:spacing w:line="360" w:lineRule="auto"/>
+        <w:rPr>
+          <w:rFonts w:ascii="Times New Roman" w:hAnsi="Times New Roman" w:cs="Times New Roman"/>
+          <w:b/>
+          <w:bCs/>
+          <w:sz w:val="26"/>
+          <w:szCs w:val="26"/>
+        </w:rPr>
+      </w:pPr>
+    </w:p>
+    <w:p>
+      <w:pPr>
+        <w:spacing w:line="360" w:lineRule="auto"/>
         <w:rPr>
           <w:rFonts w:ascii="Times New Roman" w:hAnsi="Times New Roman" w:cs="Times New Roman"/>
           <w:b/>
@@ -2193,11 +2975,127 @@
       </w:pPr>
     </w:lvl>
   </w:abstractNum>
+  <w:abstractNum w:abstractNumId="2" w15:restartNumberingAfterBreak="0">
+    <w:nsid w:val="610A10F6"/>
+    <w:multiLevelType w:val="multilevel"/>
+    <w:tmpl w:val="C41C1DEC"/>
+    <w:lvl w:ilvl="0">
+      <w:start w:val="1"/>
+      <w:numFmt w:val="decimal"/>
+      <w:lvlText w:val="%1."/>
+      <w:lvlJc w:val="left"/>
+      <w:pPr>
+        <w:tabs>
+          <w:tab w:val="num" w:pos="720"/>
+        </w:tabs>
+        <w:ind w:left="720" w:hanging="360"/>
+      </w:pPr>
+    </w:lvl>
+    <w:lvl w:ilvl="1" w:tentative="1">
+      <w:start w:val="1"/>
+      <w:numFmt w:val="decimal"/>
+      <w:lvlText w:val="%2."/>
+      <w:lvlJc w:val="left"/>
+      <w:pPr>
+        <w:tabs>
+          <w:tab w:val="num" w:pos="1440"/>
+        </w:tabs>
+        <w:ind w:left="1440" w:hanging="360"/>
+      </w:pPr>
+    </w:lvl>
+    <w:lvl w:ilvl="2" w:tentative="1">
+      <w:start w:val="1"/>
+      <w:numFmt w:val="decimal"/>
+      <w:lvlText w:val="%3."/>
+      <w:lvlJc w:val="left"/>
+      <w:pPr>
+        <w:tabs>
+          <w:tab w:val="num" w:pos="2160"/>
+        </w:tabs>
+        <w:ind w:left="2160" w:hanging="360"/>
+      </w:pPr>
+    </w:lvl>
+    <w:lvl w:ilvl="3" w:tentative="1">
+      <w:start w:val="1"/>
+      <w:numFmt w:val="decimal"/>
+      <w:lvlText w:val="%4."/>
+      <w:lvlJc w:val="left"/>
+      <w:pPr>
+        <w:tabs>
+          <w:tab w:val="num" w:pos="2880"/>
+        </w:tabs>
+        <w:ind w:left="2880" w:hanging="360"/>
+      </w:pPr>
+    </w:lvl>
+    <w:lvl w:ilvl="4" w:tentative="1">
+      <w:start w:val="1"/>
+      <w:numFmt w:val="decimal"/>
+      <w:lvlText w:val="%5."/>
+      <w:lvlJc w:val="left"/>
+      <w:pPr>
+        <w:tabs>
+          <w:tab w:val="num" w:pos="3600"/>
+        </w:tabs>
+        <w:ind w:left="3600" w:hanging="360"/>
+      </w:pPr>
+    </w:lvl>
+    <w:lvl w:ilvl="5" w:tentative="1">
+      <w:start w:val="1"/>
+      <w:numFmt w:val="decimal"/>
+      <w:lvlText w:val="%6."/>
+      <w:lvlJc w:val="left"/>
+      <w:pPr>
+        <w:tabs>
+          <w:tab w:val="num" w:pos="4320"/>
+        </w:tabs>
+        <w:ind w:left="4320" w:hanging="360"/>
+      </w:pPr>
+    </w:lvl>
+    <w:lvl w:ilvl="6" w:tentative="1">
+      <w:start w:val="1"/>
+      <w:numFmt w:val="decimal"/>
+      <w:lvlText w:val="%7."/>
+      <w:lvlJc w:val="left"/>
+      <w:pPr>
+        <w:tabs>
+          <w:tab w:val="num" w:pos="5040"/>
+        </w:tabs>
+        <w:ind w:left="5040" w:hanging="360"/>
+      </w:pPr>
+    </w:lvl>
+    <w:lvl w:ilvl="7" w:tentative="1">
+      <w:start w:val="1"/>
+      <w:numFmt w:val="decimal"/>
+      <w:lvlText w:val="%8."/>
+      <w:lvlJc w:val="left"/>
+      <w:pPr>
+        <w:tabs>
+          <w:tab w:val="num" w:pos="5760"/>
+        </w:tabs>
+        <w:ind w:left="5760" w:hanging="360"/>
+      </w:pPr>
+    </w:lvl>
+    <w:lvl w:ilvl="8" w:tentative="1">
+      <w:start w:val="1"/>
+      <w:numFmt w:val="decimal"/>
+      <w:lvlText w:val="%9."/>
+      <w:lvlJc w:val="left"/>
+      <w:pPr>
+        <w:tabs>
+          <w:tab w:val="num" w:pos="6480"/>
+        </w:tabs>
+        <w:ind w:left="6480" w:hanging="360"/>
+      </w:pPr>
+    </w:lvl>
+  </w:abstractNum>
   <w:num w:numId="1" w16cid:durableId="1779522833">
     <w:abstractNumId w:val="1"/>
   </w:num>
   <w:num w:numId="2" w16cid:durableId="1761220371">
     <w:abstractNumId w:val="0"/>
+  </w:num>
+  <w:num w:numId="3" w16cid:durableId="958802446">
+    <w:abstractNumId w:val="2"/>
   </w:num>
 </w:numbering>
 </file>
@@ -2660,6 +3558,29 @@
       <w:contextualSpacing/>
     </w:pPr>
   </w:style>
+  <w:style w:type="paragraph" w:styleId="NormalWeb">
+    <w:name w:val="Normal (Web)"/>
+    <w:basedOn w:val="Normal"/>
+    <w:uiPriority w:val="99"/>
+    <w:semiHidden/>
+    <w:unhideWhenUsed/>
+    <w:rsid w:val="00A570E0"/>
+    <w:pPr>
+      <w:spacing w:before="100" w:beforeAutospacing="1" w:after="100" w:afterAutospacing="1" w:line="240" w:lineRule="auto"/>
+    </w:pPr>
+    <w:rPr>
+      <w:rFonts w:ascii="Times New Roman" w:eastAsia="Times New Roman" w:hAnsi="Times New Roman" w:cs="Times New Roman"/>
+      <w:kern w:val="0"/>
+      <w:sz w:val="24"/>
+      <w:szCs w:val="24"/>
+      <w14:ligatures w14:val="none"/>
+    </w:rPr>
+  </w:style>
+  <w:style w:type="character" w:customStyle="1" w:styleId="apple-tab-span">
+    <w:name w:val="apple-tab-span"/>
+    <w:basedOn w:val="DefaultParagraphFont"/>
+    <w:rsid w:val="00A570E0"/>
+  </w:style>
 </w:styles>
 </file>
 

</xml_diff>